<commit_message>
Figures of the terrain added
</commit_message>
<xml_diff>
--- a/ProjectReport.docx
+++ b/ProjectReport.docx
@@ -762,84 +762,6 @@
     </w:p>
     <w:p>
       <w:pPr>
-        <w:rPr>
-          <w:highlight w:val="yellow"/>
-        </w:rPr>
-      </w:pPr>
-      <w:r>
-        <w:rPr>
-          <w:highlight w:val="yellow"/>
-        </w:rPr>
-        <w:t xml:space="preserve">The table of contents below is automatically generated from the paragraphs of style ‘Heading 1’ to ‘Heading 3’ and ‘Heading (Unnumbered)’. To update this after revisions, right-click in the table and choose ‘Update Field’ for the entire table. It is also possible to </w:t>
-      </w:r>
-      <w:proofErr w:type="gramStart"/>
-      <w:r>
-        <w:rPr>
-          <w:highlight w:val="yellow"/>
-        </w:rPr>
-        <w:t>left-click</w:t>
-      </w:r>
-      <w:proofErr w:type="gramEnd"/>
-      <w:r>
-        <w:rPr>
-          <w:highlight w:val="yellow"/>
-        </w:rPr>
-        <w:t xml:space="preserve"> the table and press F9 to update the entire table. Delete this paragraph  and the one below before submission.</w:t>
-      </w:r>
-    </w:p>
-    <w:p>
-      <w:r>
-        <w:rPr>
-          <w:highlight w:val="yellow"/>
-        </w:rPr>
-        <w:t xml:space="preserve">Sometimes Word does not automatically update references to other parts of the document, such as captions, Table of </w:t>
-      </w:r>
-      <w:proofErr w:type="gramStart"/>
-      <w:r>
-        <w:rPr>
-          <w:highlight w:val="yellow"/>
-        </w:rPr>
-        <w:t>Contents</w:t>
-      </w:r>
-      <w:proofErr w:type="gramEnd"/>
-      <w:r>
-        <w:rPr>
-          <w:highlight w:val="yellow"/>
-        </w:rPr>
-        <w:t xml:space="preserve"> and cross-references. To update everything, select the whole document by pressing </w:t>
-      </w:r>
-      <w:proofErr w:type="spellStart"/>
-      <w:r>
-        <w:rPr>
-          <w:highlight w:val="yellow"/>
-        </w:rPr>
-        <w:t>Ctrl+A</w:t>
-      </w:r>
-      <w:proofErr w:type="spellEnd"/>
-      <w:r>
-        <w:rPr>
-          <w:highlight w:val="yellow"/>
-        </w:rPr>
-        <w:t xml:space="preserve"> and then either press F9 or right-click anywhere and click on ‘Update Field’. Confirm all prompts by selecting ‘Update entire table’ and clicking OK. Sometimes the font changes on update so check it is the correct font face before submitting your work</w:t>
-      </w:r>
-      <w:r>
-        <w:rPr>
-          <w:highlight w:val="yellow"/>
-        </w:rPr>
-        <w:t>. You need to set it to Calibri</w:t>
-      </w:r>
-      <w:r>
-        <w:rPr>
-          <w:highlight w:val="yellow"/>
-        </w:rPr>
-        <w:t>.</w:t>
-      </w:r>
-      <w:r>
-        <w:t xml:space="preserve"> </w:t>
-      </w:r>
-    </w:p>
-    <w:p>
-      <w:pPr>
         <w:pStyle w:val="TOC1"/>
         <w:tabs>
           <w:tab w:val="right" w:leader="dot" w:pos="9016"/>
@@ -5853,28 +5775,6 @@
       <w:bookmarkEnd w:id="4"/>
     </w:p>
     <w:p>
-      <w:r>
-        <w:rPr>
-          <w:highlight w:val="yellow"/>
-        </w:rPr>
-        <w:t>Similarly, you can automatically generate a list of ‘Figures’. Right-click a figure (</w:t>
-      </w:r>
-      <w:proofErr w:type="gramStart"/>
-      <w:r>
-        <w:rPr>
-          <w:highlight w:val="yellow"/>
-        </w:rPr>
-        <w:t>e.g.</w:t>
-      </w:r>
-      <w:proofErr w:type="gramEnd"/>
-      <w:r>
-        <w:rPr>
-          <w:highlight w:val="yellow"/>
-        </w:rPr>
-        <w:t xml:space="preserve"> image or diagram) and add a caption labelled ‘Figure’ and ‘below selected item’. To update this after revisions, right-click in this table and choose Update Field (or use F9) and then choose to update the entire table. Delete this paragraph before submission.</w:t>
-      </w:r>
-    </w:p>
-    <w:p>
       <w:pPr>
         <w:pStyle w:val="TableofFigures"/>
         <w:tabs>
@@ -6209,14 +6109,6 @@
       <w:bookmarkEnd w:id="5"/>
     </w:p>
     <w:p>
-      <w:r>
-        <w:rPr>
-          <w:highlight w:val="yellow"/>
-        </w:rPr>
-        <w:t>Similarly, you can automatically generate a list of ‘Tables’. Select a table, right-click it and add a caption labelled ‘Table’ and ‘above selected item’. To update this after revisions, right-click in this table and choose Update Field (or use F9) and then choose to update the entire table. Delete this paragraph before submission.</w:t>
-      </w:r>
-    </w:p>
-    <w:p>
       <w:pPr>
         <w:pStyle w:val="TableofFigures"/>
         <w:tabs>
@@ -6315,27 +6207,6 @@
         <w:t>List of Listings</w:t>
       </w:r>
       <w:bookmarkEnd w:id="6"/>
-    </w:p>
-    <w:p>
-      <w:pPr>
-        <w:rPr>
-          <w:highlight w:val="yellow"/>
-        </w:rPr>
-      </w:pPr>
-      <w:r>
-        <w:rPr>
-          <w:highlight w:val="yellow"/>
-        </w:rPr>
-        <w:t>This list only applies to you if you use code snippets in your report. If you don’t have any listings, remove this whole section including the heading ‘List of Listings’.</w:t>
-      </w:r>
-    </w:p>
-    <w:p>
-      <w:r>
-        <w:rPr>
-          <w:highlight w:val="yellow"/>
-        </w:rPr>
-        <w:t>You can automatically generate a list of ‘Listings’. After formatting your Code, move the cursor to the first line below your code block and click ‘References’ -&gt; ‘Insert Caption’ in the ribbon menu. Select the label ‘Listing’ or add a new Label called ‘Listing’ if it does not yet exist. To update this after revisions, right-click the table and choose ‘Update Field’ (or use F9) and then choose to update the entire table. Delete this paragraph before submission.</w:t>
-      </w:r>
     </w:p>
     <w:p>
       <w:pPr>
@@ -6535,41 +6406,6 @@
           <w:highlight w:val="yellow"/>
         </w:rPr>
         <w:t>Most text uses the ‘Normal Project Body’ paragraph style with 10-point Arial, 1.5-line spacing, single-sided pages.</w:t>
-      </w:r>
-    </w:p>
-    <w:p>
-      <w:pPr>
-        <w:rPr>
-          <w:highlight w:val="yellow"/>
-        </w:rPr>
-      </w:pPr>
-      <w:r>
-        <w:rPr>
-          <w:highlight w:val="yellow"/>
-        </w:rPr>
-        <w:t>In general, use the default spacing that headings and paragraphs give you. Avoid using new-lines or spaces to format text. If you need to use quotes, preferably use single curly quotes ‘…’. If you wish to emphasise something, use the ‘Emphasis’ style. In addition, also a ‘Strong’ style is preconfigured.</w:t>
-      </w:r>
-    </w:p>
-    <w:p>
-      <w:r>
-        <w:rPr>
-          <w:highlight w:val="yellow"/>
-        </w:rPr>
-        <w:t xml:space="preserve">Remember to Save frequently while you are working! Check that AutoSaving is enabled under options -&gt; save -&gt; 'Save </w:t>
-      </w:r>
-      <w:proofErr w:type="spellStart"/>
-      <w:r>
-        <w:rPr>
-          <w:highlight w:val="yellow"/>
-        </w:rPr>
-        <w:t>AutoRecover</w:t>
-      </w:r>
-      <w:proofErr w:type="spellEnd"/>
-      <w:r>
-        <w:rPr>
-          <w:highlight w:val="yellow"/>
-        </w:rPr>
-        <w:t xml:space="preserve"> information every 5 minutes'.</w:t>
       </w:r>
     </w:p>
     <w:p>
@@ -7549,27 +7385,14 @@
                             <w:r>
                               <w:t xml:space="preserve">Figure </w:t>
                             </w:r>
-                            <w:r>
-                              <w:fldChar w:fldCharType="begin"/>
-                            </w:r>
-                            <w:r>
-                              <w:instrText xml:space="preserve"> SEQ Figure \* ARABIC </w:instrText>
-                            </w:r>
-                            <w:r>
-                              <w:fldChar w:fldCharType="separate"/>
-                            </w:r>
-                            <w:r>
-                              <w:rPr>
-                                <w:noProof/>
-                              </w:rPr>
-                              <w:t>1</w:t>
-                            </w:r>
-                            <w:r>
-                              <w:rPr>
-                                <w:noProof/>
-                              </w:rPr>
-                              <w:fldChar w:fldCharType="end"/>
-                            </w:r>
+                            <w:fldSimple w:instr=" SEQ Figure \* ARABIC ">
+                              <w:r>
+                                <w:rPr>
+                                  <w:noProof/>
+                                </w:rPr>
+                                <w:t>1</w:t>
+                              </w:r>
+                            </w:fldSimple>
                             <w:r>
                               <w:t xml:space="preserve"> – several plants generated with stochastic L-System  </w:t>
                             </w:r>
@@ -7642,27 +7465,14 @@
                       <w:r>
                         <w:t xml:space="preserve">Figure </w:t>
                       </w:r>
-                      <w:r>
-                        <w:fldChar w:fldCharType="begin"/>
-                      </w:r>
-                      <w:r>
-                        <w:instrText xml:space="preserve"> SEQ Figure \* ARABIC </w:instrText>
-                      </w:r>
-                      <w:r>
-                        <w:fldChar w:fldCharType="separate"/>
-                      </w:r>
-                      <w:r>
-                        <w:rPr>
-                          <w:noProof/>
-                        </w:rPr>
-                        <w:t>1</w:t>
-                      </w:r>
-                      <w:r>
-                        <w:rPr>
-                          <w:noProof/>
-                        </w:rPr>
-                        <w:fldChar w:fldCharType="end"/>
-                      </w:r>
+                      <w:fldSimple w:instr=" SEQ Figure \* ARABIC ">
+                        <w:r>
+                          <w:rPr>
+                            <w:noProof/>
+                          </w:rPr>
+                          <w:t>1</w:t>
+                        </w:r>
+                      </w:fldSimple>
                       <w:r>
                         <w:t xml:space="preserve"> – several plants generated with stochastic L-System  </w:t>
                       </w:r>
@@ -7838,27 +7648,14 @@
                             <w:r>
                               <w:t xml:space="preserve">Figure </w:t>
                             </w:r>
-                            <w:r>
-                              <w:fldChar w:fldCharType="begin"/>
-                            </w:r>
-                            <w:r>
-                              <w:instrText xml:space="preserve"> SEQ Figure \* ARABIC </w:instrText>
-                            </w:r>
-                            <w:r>
-                              <w:fldChar w:fldCharType="separate"/>
-                            </w:r>
-                            <w:r>
-                              <w:rPr>
-                                <w:noProof/>
-                              </w:rPr>
-                              <w:t>2</w:t>
-                            </w:r>
-                            <w:r>
-                              <w:rPr>
-                                <w:noProof/>
-                              </w:rPr>
-                              <w:fldChar w:fldCharType="end"/>
-                            </w:r>
+                            <w:fldSimple w:instr=" SEQ Figure \* ARABIC ">
+                              <w:r>
+                                <w:rPr>
+                                  <w:noProof/>
+                                </w:rPr>
+                                <w:t>2</w:t>
+                              </w:r>
+                            </w:fldSimple>
                             <w:r>
                               <w:t xml:space="preserve"> – Spore, an example of the creature creation screen </w:t>
                             </w:r>
@@ -7935,27 +7732,14 @@
                       <w:r>
                         <w:t xml:space="preserve">Figure </w:t>
                       </w:r>
-                      <w:r>
-                        <w:fldChar w:fldCharType="begin"/>
-                      </w:r>
-                      <w:r>
-                        <w:instrText xml:space="preserve"> SEQ Figure \* ARABIC </w:instrText>
-                      </w:r>
-                      <w:r>
-                        <w:fldChar w:fldCharType="separate"/>
-                      </w:r>
-                      <w:r>
-                        <w:rPr>
-                          <w:noProof/>
-                        </w:rPr>
-                        <w:t>2</w:t>
-                      </w:r>
-                      <w:r>
-                        <w:rPr>
-                          <w:noProof/>
-                        </w:rPr>
-                        <w:fldChar w:fldCharType="end"/>
-                      </w:r>
+                      <w:fldSimple w:instr=" SEQ Figure \* ARABIC ">
+                        <w:r>
+                          <w:rPr>
+                            <w:noProof/>
+                          </w:rPr>
+                          <w:t>2</w:t>
+                        </w:r>
+                      </w:fldSimple>
                       <w:r>
                         <w:t xml:space="preserve"> – Spore, an example of the creature creation screen </w:t>
                       </w:r>
@@ -8248,27 +8032,14 @@
                             <w:r>
                               <w:t xml:space="preserve">Figure </w:t>
                             </w:r>
-                            <w:r>
-                              <w:fldChar w:fldCharType="begin"/>
-                            </w:r>
-                            <w:r>
-                              <w:instrText xml:space="preserve"> SEQ Figure \* ARABIC </w:instrText>
-                            </w:r>
-                            <w:r>
-                              <w:fldChar w:fldCharType="separate"/>
-                            </w:r>
-                            <w:r>
-                              <w:rPr>
-                                <w:noProof/>
-                              </w:rPr>
-                              <w:t>3</w:t>
-                            </w:r>
-                            <w:r>
-                              <w:rPr>
-                                <w:noProof/>
-                              </w:rPr>
-                              <w:fldChar w:fldCharType="end"/>
-                            </w:r>
+                            <w:fldSimple w:instr=" SEQ Figure \* ARABIC ">
+                              <w:r>
+                                <w:rPr>
+                                  <w:noProof/>
+                                </w:rPr>
+                                <w:t>3</w:t>
+                              </w:r>
+                            </w:fldSimple>
                             <w:r>
                               <w:t xml:space="preserve">A – Map Generated using Cellular automata </w:t>
                             </w:r>
@@ -8338,27 +8109,14 @@
                       <w:r>
                         <w:t xml:space="preserve">Figure </w:t>
                       </w:r>
-                      <w:r>
-                        <w:fldChar w:fldCharType="begin"/>
-                      </w:r>
-                      <w:r>
-                        <w:instrText xml:space="preserve"> SEQ Figure \* ARABIC </w:instrText>
-                      </w:r>
-                      <w:r>
-                        <w:fldChar w:fldCharType="separate"/>
-                      </w:r>
-                      <w:r>
-                        <w:rPr>
-                          <w:noProof/>
-                        </w:rPr>
-                        <w:t>3</w:t>
-                      </w:r>
-                      <w:r>
-                        <w:rPr>
-                          <w:noProof/>
-                        </w:rPr>
-                        <w:fldChar w:fldCharType="end"/>
-                      </w:r>
+                      <w:fldSimple w:instr=" SEQ Figure \* ARABIC ">
+                        <w:r>
+                          <w:rPr>
+                            <w:noProof/>
+                          </w:rPr>
+                          <w:t>3</w:t>
+                        </w:r>
+                      </w:fldSimple>
                       <w:r>
                         <w:t xml:space="preserve">A – Map Generated using Cellular automata </w:t>
                       </w:r>
@@ -14022,14 +13780,27 @@
       <w:r>
         <w:t xml:space="preserve">Listing </w:t>
       </w:r>
-      <w:fldSimple w:instr=" SEQ Listing \* ARABIC ">
-        <w:r>
-          <w:rPr>
-            <w:noProof/>
-          </w:rPr>
-          <w:t>1</w:t>
-        </w:r>
-      </w:fldSimple>
+      <w:r>
+        <w:fldChar w:fldCharType="begin"/>
+      </w:r>
+      <w:r>
+        <w:instrText xml:space="preserve"> SEQ Listing \* ARABIC </w:instrText>
+      </w:r>
+      <w:r>
+        <w:fldChar w:fldCharType="separate"/>
+      </w:r>
+      <w:r>
+        <w:rPr>
+          <w:noProof/>
+        </w:rPr>
+        <w:t>1</w:t>
+      </w:r>
+      <w:r>
+        <w:rPr>
+          <w:noProof/>
+        </w:rPr>
+        <w:fldChar w:fldCharType="end"/>
+      </w:r>
       <w:r>
         <w:t xml:space="preserve"> – [CPerlinNoise.cpp] Generation of Perlin noise value</w:t>
       </w:r>
@@ -14040,15 +13811,183 @@
     <w:p/>
     <w:p/>
     <w:p/>
+    <w:p/>
+    <w:p/>
+    <w:p/>
+    <w:p/>
+    <w:p/>
+    <w:p/>
     <w:p>
       <w:pPr>
         <w:pStyle w:val="Heading3"/>
       </w:pPr>
       <w:r>
+        <w:rPr>
+          <w:noProof/>
+        </w:rPr>
+        <w:lastRenderedPageBreak/>
+        <w:drawing>
+          <wp:anchor distT="0" distB="0" distL="114300" distR="114300" simplePos="0" relativeHeight="251692032" behindDoc="0" locked="0" layoutInCell="1" allowOverlap="1" wp14:anchorId="44A7995B" wp14:editId="461ACF84">
+            <wp:simplePos x="0" y="0"/>
+            <wp:positionH relativeFrom="margin">
+              <wp:align>left</wp:align>
+            </wp:positionH>
+            <wp:positionV relativeFrom="paragraph">
+              <wp:posOffset>323850</wp:posOffset>
+            </wp:positionV>
+            <wp:extent cx="5686425" cy="2771775"/>
+            <wp:effectExtent l="0" t="0" r="9525" b="9525"/>
+            <wp:wrapSquare wrapText="bothSides"/>
+            <wp:docPr id="28" name="Picture 28" descr="A picture containing outdoor, nature, rock, distance&#10;&#10;Description automatically generated"/>
+            <wp:cNvGraphicFramePr>
+              <a:graphicFrameLocks xmlns:a="http://schemas.openxmlformats.org/drawingml/2006/main" noChangeAspect="1"/>
+            </wp:cNvGraphicFramePr>
+            <a:graphic xmlns:a="http://schemas.openxmlformats.org/drawingml/2006/main">
+              <a:graphicData uri="http://schemas.openxmlformats.org/drawingml/2006/picture">
+                <pic:pic xmlns:pic="http://schemas.openxmlformats.org/drawingml/2006/picture">
+                  <pic:nvPicPr>
+                    <pic:cNvPr id="28" name="Picture 28" descr="A picture containing outdoor, nature, rock, distance&#10;&#10;Description automatically generated"/>
+                    <pic:cNvPicPr/>
+                  </pic:nvPicPr>
+                  <pic:blipFill rotWithShape="1">
+                    <a:blip r:embed="rId27">
+                      <a:extLst>
+                        <a:ext uri="{28A0092B-C50C-407E-A947-70E740481C1C}">
+                          <a14:useLocalDpi xmlns:a14="http://schemas.microsoft.com/office/drawing/2010/main" val="0"/>
+                        </a:ext>
+                      </a:extLst>
+                    </a:blip>
+                    <a:srcRect t="11995" r="786" b="8669"/>
+                    <a:stretch/>
+                  </pic:blipFill>
+                  <pic:spPr bwMode="auto">
+                    <a:xfrm>
+                      <a:off x="0" y="0"/>
+                      <a:ext cx="5686425" cy="2771775"/>
+                    </a:xfrm>
+                    <a:prstGeom prst="rect">
+                      <a:avLst/>
+                    </a:prstGeom>
+                    <a:ln>
+                      <a:noFill/>
+                    </a:ln>
+                    <a:extLst>
+                      <a:ext uri="{53640926-AAD7-44D8-BBD7-CCE9431645EC}">
+                        <a14:shadowObscured xmlns:a14="http://schemas.microsoft.com/office/drawing/2010/main"/>
+                      </a:ext>
+                    </a:extLst>
+                  </pic:spPr>
+                </pic:pic>
+              </a:graphicData>
+            </a:graphic>
+            <wp14:sizeRelH relativeFrom="page">
+              <wp14:pctWidth>0</wp14:pctWidth>
+            </wp14:sizeRelH>
+            <wp14:sizeRelV relativeFrom="page">
+              <wp14:pctHeight>0</wp14:pctHeight>
+            </wp14:sizeRelV>
+          </wp:anchor>
+        </w:drawing>
+      </w:r>
+      <w:r>
         <w:t xml:space="preserve">Diamond Square algorithm </w:t>
       </w:r>
     </w:p>
+    <w:p>
+      <w:r>
+        <w:rPr>
+          <w:noProof/>
+        </w:rPr>
+        <mc:AlternateContent>
+          <mc:Choice Requires="wps">
+            <w:drawing>
+              <wp:anchor distT="0" distB="0" distL="114300" distR="114300" simplePos="0" relativeHeight="251694080" behindDoc="0" locked="0" layoutInCell="1" allowOverlap="1" wp14:anchorId="60C03CFC" wp14:editId="55DE4C39">
+                <wp:simplePos x="0" y="0"/>
+                <wp:positionH relativeFrom="margin">
+                  <wp:align>center</wp:align>
+                </wp:positionH>
+                <wp:positionV relativeFrom="paragraph">
+                  <wp:posOffset>2980055</wp:posOffset>
+                </wp:positionV>
+                <wp:extent cx="3905250" cy="635"/>
+                <wp:effectExtent l="0" t="0" r="0" b="6985"/>
+                <wp:wrapSquare wrapText="bothSides"/>
+                <wp:docPr id="30" name="Text Box 30"/>
+                <wp:cNvGraphicFramePr/>
+                <a:graphic xmlns:a="http://schemas.openxmlformats.org/drawingml/2006/main">
+                  <a:graphicData uri="http://schemas.microsoft.com/office/word/2010/wordprocessingShape">
+                    <wps:wsp>
+                      <wps:cNvSpPr txBox="1"/>
+                      <wps:spPr>
+                        <a:xfrm>
+                          <a:off x="0" y="0"/>
+                          <a:ext cx="3905250" cy="635"/>
+                        </a:xfrm>
+                        <a:prstGeom prst="rect">
+                          <a:avLst/>
+                        </a:prstGeom>
+                        <a:noFill/>
+                        <a:ln>
+                          <a:noFill/>
+                        </a:ln>
+                      </wps:spPr>
+                      <wps:txbx>
+                        <w:txbxContent>
+                          <w:p>
+                            <w:pPr>
+                              <w:pStyle w:val="Caption"/>
+                              <w:rPr>
+                                <w:noProof/>
+                              </w:rPr>
+                            </w:pPr>
+                            <w:r>
+                              <w:t>Figure 10 – Terrain generated using the Diamond square algorithm</w:t>
+                            </w:r>
+                          </w:p>
+                        </w:txbxContent>
+                      </wps:txbx>
+                      <wps:bodyPr rot="0" spcFirstLastPara="0" vertOverflow="overflow" horzOverflow="overflow" vert="horz" wrap="square" lIns="0" tIns="0" rIns="0" bIns="0" numCol="1" spcCol="0" rtlCol="0" fromWordArt="0" anchor="t" anchorCtr="0" forceAA="0" compatLnSpc="1">
+                        <a:prstTxWarp prst="textNoShape">
+                          <a:avLst/>
+                        </a:prstTxWarp>
+                        <a:spAutoFit/>
+                      </wps:bodyPr>
+                    </wps:wsp>
+                  </a:graphicData>
+                </a:graphic>
+                <wp14:sizeRelH relativeFrom="margin">
+                  <wp14:pctWidth>0</wp14:pctWidth>
+                </wp14:sizeRelH>
+              </wp:anchor>
+            </w:drawing>
+          </mc:Choice>
+          <mc:Fallback>
+            <w:pict>
+              <v:shape w14:anchorId="60C03CFC" id="Text Box 30" o:spid="_x0000_s1040" type="#_x0000_t202" style="position:absolute;left:0;text-align:left;margin-left:0;margin-top:234.65pt;width:307.5pt;height:.05pt;z-index:251694080;visibility:visible;mso-wrap-style:square;mso-width-percent:0;mso-wrap-distance-left:9pt;mso-wrap-distance-top:0;mso-wrap-distance-right:9pt;mso-wrap-distance-bottom:0;mso-position-horizontal:center;mso-position-horizontal-relative:margin;mso-position-vertical:absolute;mso-position-vertical-relative:text;mso-width-percent:0;mso-width-relative:margin;v-text-anchor:top" o:gfxdata="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" filled="f" stroked="f">
+                <v:textbox style="mso-fit-shape-to-text:t" inset="0,0,0,0">
+                  <w:txbxContent>
+                    <w:p>
+                      <w:pPr>
+                        <w:pStyle w:val="Caption"/>
+                        <w:rPr>
+                          <w:noProof/>
+                        </w:rPr>
+                      </w:pPr>
+                      <w:r>
+                        <w:t>Figure 10 – Terrain generated using the Diamond square algorithm</w:t>
+                      </w:r>
+                    </w:p>
+                  </w:txbxContent>
+                </v:textbox>
+                <w10:wrap type="square" anchorx="margin"/>
+              </v:shape>
+            </w:pict>
+          </mc:Fallback>
+        </mc:AlternateContent>
+      </w:r>
+    </w:p>
     <w:p/>
+    <w:p/>
     <w:p>
       <w:pPr>
         <w:pStyle w:val="Heading2"/>
@@ -14059,6 +13998,7 @@
       </w:r>
       <w:bookmarkEnd w:id="53"/>
     </w:p>
+    <w:p/>
     <w:p>
       <w:r>
         <w:t>Content goes here.</w:t>
@@ -14150,14 +14090,27 @@
       <w:r>
         <w:t xml:space="preserve">Table </w:t>
       </w:r>
-      <w:fldSimple w:instr=" SEQ Table \* ARABIC ">
-        <w:r>
-          <w:rPr>
-            <w:noProof/>
-          </w:rPr>
-          <w:t>1</w:t>
-        </w:r>
-      </w:fldSimple>
+      <w:r>
+        <w:fldChar w:fldCharType="begin"/>
+      </w:r>
+      <w:r>
+        <w:instrText xml:space="preserve"> SEQ Table \* ARABIC </w:instrText>
+      </w:r>
+      <w:r>
+        <w:fldChar w:fldCharType="separate"/>
+      </w:r>
+      <w:r>
+        <w:rPr>
+          <w:noProof/>
+        </w:rPr>
+        <w:t>1</w:t>
+      </w:r>
+      <w:r>
+        <w:rPr>
+          <w:noProof/>
+        </w:rPr>
+        <w:fldChar w:fldCharType="end"/>
+      </w:r>
       <w:r>
         <w:rPr>
           <w:noProof/>
@@ -16526,7 +16479,7 @@
                     <pic:cNvPicPr/>
                   </pic:nvPicPr>
                   <pic:blipFill>
-                    <a:blip r:embed="rId27">
+                    <a:blip r:embed="rId28">
                       <a:extLst>
                         <a:ext uri="{28A0092B-C50C-407E-A947-70E740481C1C}">
                           <a14:useLocalDpi xmlns:a14="http://schemas.microsoft.com/office/drawing/2010/main" val="0"/>
@@ -18147,6 +18100,7 @@
         </w:numPr>
       </w:pPr>
       <w:r>
+        <w:lastRenderedPageBreak/>
         <w:t>Appendix 3 – Title of Appendix</w:t>
       </w:r>
       <w:bookmarkEnd w:id="72"/>
@@ -20744,8 +20698,10 @@
   <w:rsids>
     <w:rsidRoot w:val="00D866F7"/>
     <w:rsid w:val="000A300F"/>
+    <w:rsid w:val="002508EC"/>
     <w:rsid w:val="00656FE9"/>
     <w:rsid w:val="00796860"/>
+    <w:rsid w:val="00A76056"/>
     <w:rsid w:val="00D866F7"/>
     <w:rsid w:val="00D95899"/>
   </w:rsids>

</xml_diff>